<commit_message>
Changed changelog to match changes
</commit_message>
<xml_diff>
--- a/ITSMAP_fall_2020_App_Project_Synopsis_.docx
+++ b/ITSMAP_fall_2020_App_Project_Synopsis_.docx
@@ -929,41 +929,6 @@
           <w:lang w:val="en-US"/>
         </w:rPr>
         <w:t>Added more diagrams to Wireframe</w:t>
-      </w:r>
-    </w:p>
-    <w:p>
-      <w:pPr>
-        <w:pStyle w:val="Listeafsnit"/>
-        <w:numPr>
-          <w:ilvl w:val="1"/>
-          <w:numId w:val="4"/>
-        </w:numPr>
-        <w:spacing w:line="240" w:lineRule="auto"/>
-        <w:rPr>
-          <w:rFonts w:ascii="PT Sans Narrow" w:eastAsia="PT Sans Narrow" w:hAnsi="PT Sans Narrow" w:cs="PT Sans Narrow"/>
-          <w:color w:val="008575"/>
-          <w:sz w:val="32"/>
-          <w:szCs w:val="32"/>
-          <w:lang w:val="en-US"/>
-        </w:rPr>
-      </w:pPr>
-      <w:r>
-        <w:rPr>
-          <w:lang w:val="en-US"/>
-        </w:rPr>
-        <w:t>Added</w:t>
-      </w:r>
-      <w:r>
-        <w:rPr>
-          <w:lang w:val="en-US"/>
-        </w:rPr>
-        <w:t xml:space="preserve"> Recycler views,</w:t>
-      </w:r>
-      <w:r>
-        <w:rPr>
-          <w:lang w:val="en-US"/>
-        </w:rPr>
-        <w:t xml:space="preserve"> View models, Live data, and Fused location provider to Technical Components</w:t>
       </w:r>
     </w:p>
     <w:p>
@@ -4021,6 +3986,7 @@
           <w:lang w:val="en-GB"/>
         </w:rPr>
       </w:pPr>
+      <w:bookmarkStart w:id="10" w:name="_GoBack"/>
       <w:r>
         <w:rPr>
           <w:noProof/>
@@ -4091,6 +4057,7 @@
           </wp:anchor>
         </w:drawing>
       </w:r>
+      <w:bookmarkEnd w:id="10"/>
       <w:r>
         <w:rPr>
           <w:lang w:val="en-GB"/>
@@ -4103,8 +4070,6 @@
         </w:rPr>
         <w:t>:</w:t>
       </w:r>
-      <w:bookmarkStart w:id="10" w:name="_GoBack"/>
-      <w:bookmarkEnd w:id="10"/>
     </w:p>
     <w:p>
       <w:pPr>
@@ -6000,7 +5965,7 @@
 </file>
 
 <file path=customXml/itemProps1.xml><?xml version="1.0" encoding="utf-8"?>
-<ds:datastoreItem xmlns:ds="http://schemas.openxmlformats.org/officeDocument/2006/customXml" ds:itemID="{B0714D57-03FF-42A2-A1D5-91F8952F6BDB}">
+<ds:datastoreItem xmlns:ds="http://schemas.openxmlformats.org/officeDocument/2006/customXml" ds:itemID="{33BC1006-EDD3-47E6-9647-3091C8E24D48}">
   <ds:schemaRefs>
     <ds:schemaRef ds:uri="http://schemas.openxmlformats.org/officeDocument/2006/bibliography"/>
   </ds:schemaRefs>

</xml_diff>